<commit_message>
lab 0x01 main class working now. pwm 1 / pwm 2 configured
</commit_message>
<xml_diff>
--- a/HW1 - Mastermind/HW1_Memo_Tanner.docx
+++ b/HW1 - Mastermind/HW1_Memo_Tanner.docx
@@ -442,15 +442,7 @@
           <w:sz w:val="20"/>
           <w:szCs w:val="20"/>
         </w:rPr>
-      </w:r>
-      <w:r>
-        <w:rPr>
-          <w:rFonts w:ascii="Georgia" w:hAnsi="Georgia"/>
-          <w:noProof/>
-          <w:sz w:val="20"/>
-          <w:szCs w:val="20"/>
-        </w:rPr>
-        <w:pict w14:anchorId="7F908BED">
+        <w:pict w14:anchorId="54635BDB">
           <v:rect id="_x0000_i1025" alt="" style="width:468pt;height:.05pt;mso-width-percent:0;mso-height-percent:0;mso-width-percent:0;mso-height-percent:0" o:hralign="center" o:hrstd="t" o:hr="t" fillcolor="#a0a0a0" stroked="f"/>
         </w:pict>
       </w:r>
@@ -19572,16 +19564,9 @@
 <file path=customXml/itemProps3.xml><?xml version="1.0" encoding="utf-8"?>
 <ds:datastoreItem xmlns:ds="http://schemas.openxmlformats.org/officeDocument/2006/customXml" ds:itemID="{D5C86709-C797-421A-8F0F-61F68E12199F}">
   <ds:schemaRefs>
-    <ds:schemaRef ds:uri="http://purl.org/dc/dcmitype/"/>
-    <ds:schemaRef ds:uri="http://schemas.microsoft.com/office/2006/documentManagement/types"/>
     <ds:schemaRef ds:uri="http://schemas.microsoft.com/office/2006/metadata/properties"/>
     <ds:schemaRef ds:uri="http://schemas.microsoft.com/office/infopath/2007/PartnerControls"/>
-    <ds:schemaRef ds:uri="9cea326b-23da-451b-897d-87d9b4a917a6"/>
     <ds:schemaRef ds:uri="5b12f404-1b1a-4b90-ab4e-e350b142b327"/>
-    <ds:schemaRef ds:uri="http://purl.org/dc/terms/"/>
-    <ds:schemaRef ds:uri="http://purl.org/dc/elements/1.1/"/>
-    <ds:schemaRef ds:uri="http://schemas.openxmlformats.org/package/2006/metadata/core-properties"/>
-    <ds:schemaRef ds:uri="http://www.w3.org/XML/1998/namespace"/>
   </ds:schemaRefs>
 </ds:datastoreItem>
 </file>
</xml_diff>